<commit_message>
Add quality assurance, planning traqcking evidence, team retrospective, final project report and other project modificaiton
</commit_message>
<xml_diff>
--- a/Project Practice Guide.docx
+++ b/Project Practice Guide.docx
@@ -88,6 +88,7 @@
           <w:id w:val="344294113"/>
           <w:citation/>
         </w:sdtPr>
+        <w:sdtEndPr/>
         <w:sdtContent>
           <w:r>
             <w:rPr>
@@ -264,6 +265,7 @@
           <w:id w:val="422615033"/>
           <w:citation/>
         </w:sdtPr>
+        <w:sdtEndPr/>
         <w:sdtContent>
           <w:r>
             <w:rPr>
@@ -340,7 +342,19 @@
         <w:rPr>
           <w:rFonts w:cs="Courier New"/>
         </w:rPr>
-        <w:t xml:space="preserve">Sprint review: a meeting which includes Scrum team members and other stakeholders at the end of the sprint. It shows the current sprint working and the demonstration of the deliverables. Sprint review is a good way to make stakeholders feel involved and informed as well as increase their interests. </w:t>
+        <w:t>Sprint review: a meeting which includes Scrum team members and other stakeholders at the end of the sprint. It shows the current sprint working and the demonstration of the deliverables. Sprint review is a good way to make stakeholders feel involved and informed as well as increase their interests</w:t>
+      </w:r>
+      <w:r>
+        <w:rPr>
+          <w:rFonts w:cs="Courier New"/>
+        </w:rPr>
+        <w:t xml:space="preserve"> in the project</w:t>
+      </w:r>
+      <w:r>
+        <w:rPr>
+          <w:rFonts w:cs="Courier New"/>
+        </w:rPr>
+        <w:t xml:space="preserve">. </w:t>
       </w:r>
     </w:p>
     <w:p>
@@ -354,8 +368,6 @@
           <w:rFonts w:cs="Courier New"/>
         </w:rPr>
       </w:pPr>
-      <w:bookmarkStart w:id="0" w:name="_GoBack"/>
-      <w:bookmarkEnd w:id="0"/>
     </w:p>
     <w:p>
       <w:pPr>
@@ -554,6 +566,7 @@
           <w:id w:val="1575093175"/>
           <w:citation/>
         </w:sdtPr>
+        <w:sdtEndPr/>
         <w:sdtContent>
           <w:r>
             <w:rPr>
@@ -614,9 +627,10 @@
       <w:r>
         <w:rPr>
           <w:noProof/>
+          <w:lang w:val="en-NZ" w:eastAsia="en-NZ"/>
         </w:rPr>
         <w:drawing>
-          <wp:inline distT="0" distB="0" distL="0" distR="0" wp14:anchorId="4ABD69CD" wp14:editId="5F90C2ED">
+          <wp:inline distT="0" distB="0" distL="0" distR="0" wp14:anchorId="192449AB" wp14:editId="202ADB39">
             <wp:extent cx="4442250" cy="3962400"/>
             <wp:effectExtent l="0" t="0" r="0" b="0"/>
             <wp:docPr id="1" name="Picture 1" descr="https://blackfishandseaworld.files.wordpress.com/2015/03/image02.jpg"/>
@@ -926,7 +940,19 @@
         <w:rPr>
           <w:rFonts w:cs="Courier New"/>
         </w:rPr>
-        <w:t>Functional &amp; Non-functional requirements: the organization should have both type of the requirements. While functional requirements are the features of the game, non-functional requirements are related to performance, security, usability and compability.</w:t>
+        <w:t>Functional &amp; Non-functional requirements: the organization should have both type of the requirements. While functional requirements are the features of the game, non-functional requirements are related to performance, security, usability and compa</w:t>
+      </w:r>
+      <w:r>
+        <w:rPr>
+          <w:rFonts w:cs="Courier New"/>
+        </w:rPr>
+        <w:t>ti</w:t>
+      </w:r>
+      <w:r>
+        <w:rPr>
+          <w:rFonts w:cs="Courier New"/>
+        </w:rPr>
+        <w:t>bility.</w:t>
       </w:r>
     </w:p>
     <w:p>
@@ -970,7 +996,33 @@
         <w:rPr>
           <w:rFonts w:cs="Courier New"/>
         </w:rPr>
-        <w:t>Product backlog: it is a prioritised, estimated list of user stories. It decides which user stories are more important so it should be implement on the first release, less important functionalities can be moved to later iterations. Product backlog should never be frozen, it is regularly updated throughout the development process. Product backlog refinement should be done in every sprint.</w:t>
+        <w:t xml:space="preserve">Product backlog: it is a </w:t>
+      </w:r>
+      <w:r>
+        <w:rPr>
+          <w:rFonts w:cs="Courier New"/>
+        </w:rPr>
+        <w:t>prioritized</w:t>
+      </w:r>
+      <w:r>
+        <w:rPr>
+          <w:rFonts w:cs="Courier New"/>
+        </w:rPr>
+        <w:t xml:space="preserve">, estimated list of user stories. It decides which user stories are more important so it should be implement on the first release, less important functionalities can be moved to later iterations. Product backlog should never be </w:t>
+      </w:r>
+      <w:proofErr w:type="gramStart"/>
+      <w:r>
+        <w:rPr>
+          <w:rFonts w:cs="Courier New"/>
+        </w:rPr>
+        <w:t>frozen,</w:t>
+      </w:r>
+      <w:proofErr w:type="gramEnd"/>
+      <w:r>
+        <w:rPr>
+          <w:rFonts w:cs="Courier New"/>
+        </w:rPr>
+        <w:t xml:space="preserve"> it is regularly updated throughout the development process. Product backlog refinement should be done in every sprint.</w:t>
       </w:r>
       <w:r>
         <w:rPr>
@@ -998,7 +1050,31 @@
         <w:rPr>
           <w:rFonts w:cs="Courier New"/>
         </w:rPr>
-        <w:t xml:space="preserve">Use cases: use case is a generalised description of a set of intereactions between the system and one or more actors, actors are either users or systems. Use case is normally larger in scope compared to user story, usually has extensions or alternative paths to handle error. It is quite similar to a combination of user stories and acceptance tests. </w:t>
+        <w:t xml:space="preserve">Use cases: use case is a </w:t>
+      </w:r>
+      <w:r>
+        <w:rPr>
+          <w:rFonts w:cs="Courier New"/>
+        </w:rPr>
+        <w:t>generalized</w:t>
+      </w:r>
+      <w:r>
+        <w:rPr>
+          <w:rFonts w:cs="Courier New"/>
+        </w:rPr>
+        <w:t xml:space="preserve"> description of a set of </w:t>
+      </w:r>
+      <w:r>
+        <w:rPr>
+          <w:rFonts w:cs="Courier New"/>
+        </w:rPr>
+        <w:t>interactions</w:t>
+      </w:r>
+      <w:r>
+        <w:rPr>
+          <w:rFonts w:cs="Courier New"/>
+        </w:rPr>
+        <w:t xml:space="preserve"> between the system and one or more actors, actors are either users or systems. Use case is normally larger in scope compared to user story, usually has extensions or alternative paths to handle error. It is quite similar to a combination of user stories and acceptance tests. </w:t>
       </w:r>
     </w:p>
     <w:p>
@@ -1226,7 +1302,19 @@
           <w:rFonts w:cs="Courier New"/>
         </w:rPr>
         <w:lastRenderedPageBreak/>
-        <w:t>priority for the product. High-priority stories are prioritised to be implement in earlier sprints. A sprint goal is defined to show what the upcoming sprint is supposed to achieve.</w:t>
+        <w:t xml:space="preserve">priority for the product. High-priority stories are </w:t>
+      </w:r>
+      <w:r>
+        <w:rPr>
+          <w:rFonts w:cs="Courier New"/>
+        </w:rPr>
+        <w:t>prioritized</w:t>
+      </w:r>
+      <w:r>
+        <w:rPr>
+          <w:rFonts w:cs="Courier New"/>
+        </w:rPr>
+        <w:t xml:space="preserve"> to be implement in earlier sprints. A sprint goal is defined to show what the upcoming sprint is supposed to achieve.</w:t>
       </w:r>
     </w:p>
     <w:p>
@@ -1264,6 +1352,7 @@
           <w:id w:val="-1258133309"/>
           <w:citation/>
         </w:sdtPr>
+        <w:sdtEndPr/>
         <w:sdtContent>
           <w:r>
             <w:rPr>
@@ -1368,7 +1457,19 @@
         <w:rPr>
           <w:rFonts w:cs="Courier New"/>
         </w:rPr>
-        <w:t xml:space="preserve"> The actual start date and finish date comparision with the planned start date and finish date can be visualized. This helps the team know how well they are doing and take correlate actions if they are behind or ahead of the schedule. </w:t>
+        <w:t xml:space="preserve"> The actual start date and finish date </w:t>
+      </w:r>
+      <w:r>
+        <w:rPr>
+          <w:rFonts w:cs="Courier New"/>
+        </w:rPr>
+        <w:t>comparison</w:t>
+      </w:r>
+      <w:r>
+        <w:rPr>
+          <w:rFonts w:cs="Courier New"/>
+        </w:rPr>
+        <w:t xml:space="preserve"> with the planned start date and finish date can be visualized. This helps the team know how well they are doing and take correlate actions if they are behind or ahead of the schedule. </w:t>
       </w:r>
       <w:r>
         <w:rPr>
@@ -1434,6 +1535,7 @@
           <w:id w:val="-453404184"/>
           <w:citation/>
         </w:sdtPr>
+        <w:sdtEndPr/>
         <w:sdtContent>
           <w:r>
             <w:rPr>
@@ -1488,7 +1590,33 @@
         <w:rPr>
           <w:rFonts w:cs="Courier New"/>
         </w:rPr>
-        <w:t xml:space="preserve">Task board: all the development activities are visualized in a task board. There are different kind of task board depending on the software development methods that the team used. For example, a Kanban taskboard always clearly visualize the flow of each stories card from development state to testing and then done. </w:t>
+        <w:t xml:space="preserve">Task board: all the development activities are visualized in a task board. There are different kind of task board depending on the software development methods that the team used. For example, a Kanban </w:t>
+      </w:r>
+      <w:proofErr w:type="spellStart"/>
+      <w:r>
+        <w:rPr>
+          <w:rFonts w:cs="Courier New"/>
+        </w:rPr>
+        <w:t>taskboard</w:t>
+      </w:r>
+      <w:proofErr w:type="spellEnd"/>
+      <w:r>
+        <w:rPr>
+          <w:rFonts w:cs="Courier New"/>
+        </w:rPr>
+        <w:t xml:space="preserve"> </w:t>
+      </w:r>
+      <w:r>
+        <w:rPr>
+          <w:rFonts w:cs="Courier New"/>
+        </w:rPr>
+        <w:t>persistently</w:t>
+      </w:r>
+      <w:r>
+        <w:rPr>
+          <w:rFonts w:cs="Courier New"/>
+        </w:rPr>
+        <w:t xml:space="preserve"> clearly visualize the flow of each stories card from development state to testing and then done. </w:t>
       </w:r>
       <w:sdt>
         <w:sdtPr>
@@ -1498,6 +1626,7 @@
           <w:id w:val="-170260542"/>
           <w:citation/>
         </w:sdtPr>
+        <w:sdtEndPr/>
         <w:sdtContent>
           <w:r>
             <w:rPr>
@@ -1570,19 +1699,7 @@
         <w:rPr>
           <w:rFonts w:cs="Courier New"/>
         </w:rPr>
-        <w:t xml:space="preserve">   PERT weighted average </w:t>
-      </w:r>
-      <w:r>
-        <w:rPr>
-          <w:rFonts w:cs="Courier New"/>
-        </w:rPr>
-        <w:t>= (</w:t>
-      </w:r>
-      <w:r>
-        <w:rPr>
-          <w:rFonts w:cs="Courier New"/>
-        </w:rPr>
-        <w:t>optimistic time + 4X most likely time + pessimistic time</w:t>
+        <w:t xml:space="preserve">   PERT weighted average = (optimistic time + 4X most likely time + pessimistic time</w:t>
       </w:r>
       <w:r>
         <w:rPr>
@@ -1600,30 +1717,278 @@
     <w:p>
       <w:pPr>
         <w:pStyle w:val="ListParagraph"/>
-        <w:autoSpaceDE w:val="0"/>
-        <w:autoSpaceDN w:val="0"/>
-        <w:adjustRightInd w:val="0"/>
-        <w:spacing w:after="0" w:line="240" w:lineRule="auto"/>
-        <w:rPr>
-          <w:rFonts w:cs="Courier New"/>
-        </w:rPr>
-      </w:pPr>
-    </w:p>
-    <w:p>
-      <w:pPr>
-        <w:autoSpaceDE w:val="0"/>
-        <w:autoSpaceDN w:val="0"/>
-        <w:adjustRightInd w:val="0"/>
-        <w:spacing w:after="0" w:line="240" w:lineRule="auto"/>
-        <w:rPr>
-          <w:rFonts w:cs="Courier New"/>
-        </w:rPr>
-      </w:pPr>
-      <w:r>
-        <w:rPr>
-          <w:rFonts w:cs="Courier New"/>
-        </w:rPr>
-        <w:t>Here are a few resources that can enable the future team to upskill:</w:t>
+        <w:numPr>
+          <w:ilvl w:val="0"/>
+          <w:numId w:val="23"/>
+        </w:numPr>
+        <w:autoSpaceDE w:val="0"/>
+        <w:autoSpaceDN w:val="0"/>
+        <w:adjustRightInd w:val="0"/>
+        <w:spacing w:after="0" w:line="240" w:lineRule="auto"/>
+        <w:rPr>
+          <w:rFonts w:cs="Courier New"/>
+        </w:rPr>
+      </w:pPr>
+      <w:r>
+        <w:rPr>
+          <w:rFonts w:cs="Courier New"/>
+        </w:rPr>
+        <w:t xml:space="preserve">Risk register: all identified risks should be </w:t>
+      </w:r>
+      <w:r>
+        <w:rPr>
+          <w:rFonts w:cs="Courier New"/>
+        </w:rPr>
+        <w:t>addressed</w:t>
+      </w:r>
+      <w:r>
+        <w:rPr>
+          <w:rFonts w:cs="Courier New"/>
+        </w:rPr>
+        <w:t xml:space="preserve"> in the risk register. It provides description, root courses and potential response to different project particular risks.</w:t>
+      </w:r>
+    </w:p>
+    <w:p>
+      <w:pPr>
+        <w:pStyle w:val="ListParagraph"/>
+        <w:numPr>
+          <w:ilvl w:val="0"/>
+          <w:numId w:val="23"/>
+        </w:numPr>
+        <w:autoSpaceDE w:val="0"/>
+        <w:autoSpaceDN w:val="0"/>
+        <w:adjustRightInd w:val="0"/>
+        <w:spacing w:after="0" w:line="240" w:lineRule="auto"/>
+        <w:rPr>
+          <w:rFonts w:cs="Courier New"/>
+        </w:rPr>
+      </w:pPr>
+      <w:r>
+        <w:rPr>
+          <w:rFonts w:cs="Courier New"/>
+        </w:rPr>
+        <w:t>Severity: a formula</w:t>
+      </w:r>
+      <w:r>
+        <w:rPr>
+          <w:rFonts w:cs="Courier New"/>
+        </w:rPr>
+        <w:t xml:space="preserve"> applied</w:t>
+      </w:r>
+      <w:r>
+        <w:rPr>
+          <w:rFonts w:cs="Courier New"/>
+        </w:rPr>
+        <w:t xml:space="preserve"> to figure out risk</w:t>
+      </w:r>
+      <w:r>
+        <w:rPr>
+          <w:rFonts w:cs="Courier New"/>
+        </w:rPr>
+        <w:t>s value. Risk</w:t>
+      </w:r>
+      <w:r>
+        <w:rPr>
+          <w:rFonts w:cs="Courier New"/>
+        </w:rPr>
+        <w:t xml:space="preserve"> which have higher Severity should be placed in</w:t>
+      </w:r>
+      <w:r>
+        <w:rPr>
+          <w:rFonts w:cs="Courier New"/>
+        </w:rPr>
+        <w:t xml:space="preserve"> a</w:t>
+      </w:r>
+      <w:r>
+        <w:rPr>
+          <w:rFonts w:cs="Courier New"/>
+        </w:rPr>
+        <w:t xml:space="preserve"> higher rank and being paid more attention</w:t>
+      </w:r>
+      <w:r>
+        <w:rPr>
+          <w:rFonts w:cs="Courier New"/>
+        </w:rPr>
+        <w:t>s</w:t>
+      </w:r>
+      <w:r>
+        <w:rPr>
+          <w:rFonts w:cs="Courier New"/>
+        </w:rPr>
+        <w:t xml:space="preserve"> to. Severity = Likelihood x Impact.</w:t>
+      </w:r>
+    </w:p>
+    <w:p>
+      <w:pPr>
+        <w:pStyle w:val="ListParagraph"/>
+        <w:numPr>
+          <w:ilvl w:val="0"/>
+          <w:numId w:val="23"/>
+        </w:numPr>
+        <w:autoSpaceDE w:val="0"/>
+        <w:autoSpaceDN w:val="0"/>
+        <w:adjustRightInd w:val="0"/>
+        <w:spacing w:after="0" w:line="240" w:lineRule="auto"/>
+        <w:rPr>
+          <w:rFonts w:cs="Courier New"/>
+        </w:rPr>
+      </w:pPr>
+      <w:r>
+        <w:rPr>
+          <w:rFonts w:cs="Courier New"/>
+        </w:rPr>
+        <w:t>Expected Monetary Value (EMV): is the value based on risks that should be added to the project budget to account for project risks. EMV is not always negative, sometime it is positive indicates that the risks open some certain opportunities for the project. EMV is calculated by risk probability x Impact in Dollars.</w:t>
+      </w:r>
+    </w:p>
+    <w:p>
+      <w:pPr>
+        <w:pStyle w:val="ListParagraph"/>
+        <w:numPr>
+          <w:ilvl w:val="0"/>
+          <w:numId w:val="23"/>
+        </w:numPr>
+        <w:autoSpaceDE w:val="0"/>
+        <w:autoSpaceDN w:val="0"/>
+        <w:adjustRightInd w:val="0"/>
+        <w:spacing w:after="0" w:line="240" w:lineRule="auto"/>
+        <w:rPr>
+          <w:rFonts w:cs="Courier New"/>
+        </w:rPr>
+      </w:pPr>
+      <w:r>
+        <w:rPr>
+          <w:rFonts w:cs="Courier New"/>
+        </w:rPr>
+        <w:lastRenderedPageBreak/>
+        <w:t xml:space="preserve">Risk breakdown structure (RBS): RBS is a hierarchical structure of potential risks sources. It is defined as a source-oriented grouping of risks that organizes and defines total risks exposure of the project or business. Each descending level represents an increasingly detailed definition of source of risk. </w:t>
+      </w:r>
+      <w:r>
+        <w:rPr>
+          <w:rFonts w:cs="Courier New"/>
+          <w:noProof/>
+          <w:lang w:val="en-NZ"/>
+        </w:rPr>
+        <w:t>(Hillson, 2003)</w:t>
+      </w:r>
+    </w:p>
+    <w:p>
+      <w:pPr>
+        <w:pStyle w:val="ListParagraph"/>
+        <w:numPr>
+          <w:ilvl w:val="0"/>
+          <w:numId w:val="23"/>
+        </w:numPr>
+        <w:autoSpaceDE w:val="0"/>
+        <w:autoSpaceDN w:val="0"/>
+        <w:adjustRightInd w:val="0"/>
+        <w:spacing w:after="0" w:line="240" w:lineRule="auto"/>
+        <w:rPr>
+          <w:rFonts w:cs="Courier New"/>
+        </w:rPr>
+      </w:pPr>
+      <w:r>
+        <w:rPr>
+          <w:rFonts w:cs="Courier New"/>
+          <w:noProof/>
+          <w:lang w:val="en-NZ"/>
+        </w:rPr>
+        <w:t>Monte Carlo analysis: is a techinique which randomizes the outcome of risks and the probabilities of them occurring to help user get a better sense of how to handle these identified risks.</w:t>
+      </w:r>
+      <w:r>
+        <w:rPr>
+          <w:rFonts w:cs="Courier New"/>
+          <w:noProof/>
+          <w:lang w:val="en-NZ"/>
+        </w:rPr>
+        <w:t xml:space="preserve"> </w:t>
+      </w:r>
+      <w:sdt>
+        <w:sdtPr>
+          <w:rPr>
+            <w:rFonts w:cs="Courier New"/>
+            <w:noProof/>
+            <w:lang w:val="en-NZ"/>
+          </w:rPr>
+          <w:id w:val="-11525728"/>
+          <w:citation/>
+        </w:sdtPr>
+        <w:sdtContent>
+          <w:r>
+            <w:rPr>
+              <w:rFonts w:cs="Courier New"/>
+              <w:noProof/>
+              <w:lang w:val="en-NZ"/>
+            </w:rPr>
+            <w:fldChar w:fldCharType="begin"/>
+          </w:r>
+          <w:r>
+            <w:rPr>
+              <w:rFonts w:cs="Courier New"/>
+              <w:noProof/>
+              <w:lang w:val="en-NZ"/>
+            </w:rPr>
+            <w:instrText xml:space="preserve"> CITATION Mud10 \l 5129 </w:instrText>
+          </w:r>
+          <w:r>
+            <w:rPr>
+              <w:rFonts w:cs="Courier New"/>
+              <w:noProof/>
+              <w:lang w:val="en-NZ"/>
+            </w:rPr>
+            <w:fldChar w:fldCharType="separate"/>
+          </w:r>
+          <w:r>
+            <w:rPr>
+              <w:rFonts w:cs="Courier New"/>
+              <w:noProof/>
+              <w:lang w:val="en-NZ"/>
+            </w:rPr>
+            <w:t>(Mudumba &amp; Lee, 2010)</w:t>
+          </w:r>
+          <w:r>
+            <w:rPr>
+              <w:rFonts w:cs="Courier New"/>
+              <w:noProof/>
+              <w:lang w:val="en-NZ"/>
+            </w:rPr>
+            <w:fldChar w:fldCharType="end"/>
+          </w:r>
+        </w:sdtContent>
+      </w:sdt>
+    </w:p>
+    <w:p>
+      <w:pPr>
+        <w:pStyle w:val="ListParagraph"/>
+        <w:autoSpaceDE w:val="0"/>
+        <w:autoSpaceDN w:val="0"/>
+        <w:adjustRightInd w:val="0"/>
+        <w:spacing w:after="0" w:line="240" w:lineRule="auto"/>
+        <w:rPr>
+          <w:rFonts w:cs="Courier New"/>
+        </w:rPr>
+      </w:pPr>
+    </w:p>
+    <w:p>
+      <w:pPr>
+        <w:autoSpaceDE w:val="0"/>
+        <w:autoSpaceDN w:val="0"/>
+        <w:adjustRightInd w:val="0"/>
+        <w:spacing w:after="0" w:line="240" w:lineRule="auto"/>
+        <w:rPr>
+          <w:rFonts w:cs="Courier New"/>
+        </w:rPr>
+      </w:pPr>
+      <w:r>
+        <w:rPr>
+          <w:rFonts w:cs="Courier New"/>
+        </w:rPr>
+        <w:t>Here are a few resources that can en</w:t>
+      </w:r>
+      <w:r>
+        <w:rPr>
+          <w:rFonts w:cs="Courier New"/>
+        </w:rPr>
+        <w:t>able the future team to upskill for this particular category</w:t>
       </w:r>
     </w:p>
     <w:p>
@@ -1675,7 +2040,6 @@
         <w:rPr>
           <w:noProof/>
         </w:rPr>
-        <w:lastRenderedPageBreak/>
         <w:t xml:space="preserve">Grapenthin , S., Poggel, S., Book , M., &amp; Gruhn, V. (2014). Facilitating Task Breakdown in Sprint Planning Meeting 2 with an Interaction Room: An Experience Report. </w:t>
       </w:r>
       <w:r>
@@ -1727,47 +2091,75 @@
     </w:p>
     <w:p>
       <w:pPr>
+        <w:pStyle w:val="Bibliography"/>
+        <w:numPr>
+          <w:ilvl w:val="0"/>
+          <w:numId w:val="20"/>
+        </w:numPr>
+        <w:rPr>
+          <w:noProof/>
+        </w:rPr>
+      </w:pPr>
+      <w:r>
+        <w:rPr>
+          <w:noProof/>
+        </w:rPr>
+        <w:t>Mudumba, V., &amp; Lee, O.-K. (2010). A New Perspective on GDSD Risk</w:t>
+      </w:r>
+      <w:bookmarkStart w:id="0" w:name="_GoBack"/>
+      <w:bookmarkEnd w:id="0"/>
+      <w:r>
+        <w:rPr>
+          <w:noProof/>
+        </w:rPr>
+        <w:t xml:space="preserve"> Management: Agile Risk Management. </w:t>
+      </w:r>
+      <w:r>
+        <w:rPr>
+          <w:i/>
+          <w:iCs/>
+          <w:noProof/>
+        </w:rPr>
+        <w:t>2010 5th IEEE International Conference on Global Software Engineering</w:t>
+      </w:r>
+      <w:r>
+        <w:rPr>
+          <w:noProof/>
+        </w:rPr>
+        <w:t xml:space="preserve"> (pp. 219 - 227). Princeton: IEEE.</w:t>
+      </w:r>
+    </w:p>
+    <w:p>
+      <w:pPr>
+        <w:autoSpaceDE w:val="0"/>
+        <w:autoSpaceDN w:val="0"/>
+        <w:adjustRightInd w:val="0"/>
+        <w:spacing w:after="0" w:line="240" w:lineRule="auto"/>
+        <w:rPr>
+          <w:rFonts w:cs="Courier New"/>
+        </w:rPr>
+      </w:pPr>
+      <w:r>
+        <w:rPr>
+          <w:rFonts w:cs="Courier New"/>
+        </w:rPr>
+        <w:t>Managing change</w:t>
+      </w:r>
+    </w:p>
+    <w:p>
+      <w:pPr>
+        <w:autoSpaceDE w:val="0"/>
+        <w:autoSpaceDN w:val="0"/>
+        <w:adjustRightInd w:val="0"/>
+        <w:spacing w:after="0" w:line="240" w:lineRule="auto"/>
+        <w:rPr>
+          <w:rFonts w:cs="Courier New"/>
+        </w:rPr>
+      </w:pPr>
+    </w:p>
+    <w:p>
+      <w:pPr>
         <w:pStyle w:val="ListParagraph"/>
-        <w:autoSpaceDE w:val="0"/>
-        <w:autoSpaceDN w:val="0"/>
-        <w:adjustRightInd w:val="0"/>
-        <w:spacing w:after="0" w:line="240" w:lineRule="auto"/>
-        <w:rPr>
-          <w:rFonts w:cs="Courier New"/>
-        </w:rPr>
-      </w:pPr>
-    </w:p>
-    <w:p>
-      <w:pPr>
-        <w:autoSpaceDE w:val="0"/>
-        <w:autoSpaceDN w:val="0"/>
-        <w:adjustRightInd w:val="0"/>
-        <w:spacing w:after="0" w:line="240" w:lineRule="auto"/>
-        <w:rPr>
-          <w:rFonts w:cs="Courier New"/>
-        </w:rPr>
-      </w:pPr>
-      <w:r>
-        <w:rPr>
-          <w:rFonts w:cs="Courier New"/>
-        </w:rPr>
-        <w:t>Managing change</w:t>
-      </w:r>
-    </w:p>
-    <w:p>
-      <w:pPr>
-        <w:autoSpaceDE w:val="0"/>
-        <w:autoSpaceDN w:val="0"/>
-        <w:adjustRightInd w:val="0"/>
-        <w:spacing w:after="0" w:line="240" w:lineRule="auto"/>
-        <w:rPr>
-          <w:rFonts w:cs="Courier New"/>
-        </w:rPr>
-      </w:pPr>
-    </w:p>
-    <w:p>
-      <w:pPr>
-        <w:pStyle w:val="ListParagraph"/>
         <w:numPr>
           <w:ilvl w:val="0"/>
           <w:numId w:val="2"/>
@@ -1784,7 +2176,31 @@
         <w:rPr>
           <w:rFonts w:cs="Courier New"/>
         </w:rPr>
-        <w:t xml:space="preserve">Product backlog Grooming: refer to 3 principles: create and refining product backlog items, estimating product backlog items, prioritising product backlog items. Product backlog grooming should be done every time a change is specified which means any new requirements will have to undertake a prioritising and estimating process. Other existing requirements also have to be modified accordingly. </w:t>
+        <w:t xml:space="preserve">Product backlog Grooming: refer to 3 principles: create and refining product backlog items, estimating product backlog items, </w:t>
+      </w:r>
+      <w:r>
+        <w:rPr>
+          <w:rFonts w:cs="Courier New"/>
+        </w:rPr>
+        <w:t>prioritizing</w:t>
+      </w:r>
+      <w:r>
+        <w:rPr>
+          <w:rFonts w:cs="Courier New"/>
+        </w:rPr>
+        <w:t xml:space="preserve"> product backlog items. Product backlog grooming should be done every time a change is specified which means any new requirements will have to undertake a </w:t>
+      </w:r>
+      <w:r>
+        <w:rPr>
+          <w:rFonts w:cs="Courier New"/>
+        </w:rPr>
+        <w:t>prioritizing</w:t>
+      </w:r>
+      <w:r>
+        <w:rPr>
+          <w:rFonts w:cs="Courier New"/>
+        </w:rPr>
+        <w:t xml:space="preserve"> and estimating process. Other existing requirements also have to be modified accordingly. </w:t>
       </w:r>
     </w:p>
     <w:p>
@@ -1850,6 +2266,7 @@
           <w:id w:val="2144845348"/>
           <w:citation/>
         </w:sdtPr>
+        <w:sdtEndPr/>
         <w:sdtContent>
           <w:r>
             <w:rPr>
@@ -1916,6 +2333,28 @@
     <w:p>
       <w:pPr>
         <w:pStyle w:val="ListParagraph"/>
+        <w:numPr>
+          <w:ilvl w:val="0"/>
+          <w:numId w:val="2"/>
+        </w:numPr>
+        <w:autoSpaceDE w:val="0"/>
+        <w:autoSpaceDN w:val="0"/>
+        <w:adjustRightInd w:val="0"/>
+        <w:spacing w:after="0" w:line="240" w:lineRule="auto"/>
+        <w:rPr>
+          <w:rFonts w:cs="Courier New"/>
+        </w:rPr>
+      </w:pPr>
+      <w:r>
+        <w:rPr>
+          <w:rFonts w:cs="Courier New"/>
+        </w:rPr>
+        <w:t>Change request form: a template to document changes. It includes description of the change, what part of the project it affects, justification for changes as well as suggested implementation if the changes request is taken place. The change request form then will be reviewed by the development teams and other important stakeholders to either approve or reject the changes.</w:t>
+      </w:r>
+    </w:p>
+    <w:p>
+      <w:pPr>
+        <w:pStyle w:val="ListParagraph"/>
         <w:autoSpaceDE w:val="0"/>
         <w:autoSpaceDN w:val="0"/>
         <w:adjustRightInd w:val="0"/>
@@ -1958,6 +2397,7 @@
         <w:rPr>
           <w:noProof/>
         </w:rPr>
+        <w:lastRenderedPageBreak/>
         <w:t xml:space="preserve">Franklin, M. (2014). </w:t>
       </w:r>
       <w:r>
@@ -2103,6 +2543,7 @@
           <w:id w:val="-1573040170"/>
           <w:citation/>
         </w:sdtPr>
+        <w:sdtEndPr/>
         <w:sdtContent>
           <w:r>
             <w:rPr>
@@ -2169,30 +2610,304 @@
         <w:rPr>
           <w:rFonts w:cs="Courier New"/>
         </w:rPr>
+        <w:t>Automation cannot replace manual testing: not all tasks can be easily automated. Some tasks require manual testing specifically.</w:t>
+      </w:r>
+    </w:p>
+    <w:p>
+      <w:pPr>
+        <w:pStyle w:val="ListParagraph"/>
+        <w:numPr>
+          <w:ilvl w:val="0"/>
+          <w:numId w:val="9"/>
+        </w:numPr>
+        <w:autoSpaceDE w:val="0"/>
+        <w:autoSpaceDN w:val="0"/>
+        <w:adjustRightInd w:val="0"/>
+        <w:spacing w:after="0" w:line="240" w:lineRule="auto"/>
+        <w:rPr>
+          <w:rFonts w:cs="Courier New"/>
+        </w:rPr>
+      </w:pPr>
+      <w:r>
+        <w:rPr>
+          <w:rFonts w:cs="Courier New"/>
+        </w:rPr>
+        <w:t>Test automation could be hard to maintain due to the rapid change in technology and evolution of software products</w:t>
+      </w:r>
+    </w:p>
+    <w:p>
+      <w:pPr>
+        <w:pStyle w:val="ListParagraph"/>
+        <w:numPr>
+          <w:ilvl w:val="0"/>
+          <w:numId w:val="9"/>
+        </w:numPr>
+        <w:autoSpaceDE w:val="0"/>
+        <w:autoSpaceDN w:val="0"/>
+        <w:adjustRightInd w:val="0"/>
+        <w:spacing w:after="0" w:line="240" w:lineRule="auto"/>
+        <w:rPr>
+          <w:rFonts w:cs="Courier New"/>
+        </w:rPr>
+      </w:pPr>
+      <w:r>
+        <w:rPr>
+          <w:rFonts w:cs="Courier New"/>
+        </w:rPr>
+        <w:t>The needs of skilled people: writing automate tests are not an easy task. Software development skills, domain and system knowledge are required for a skilled automate test writer.</w:t>
+      </w:r>
+    </w:p>
+    <w:p>
+      <w:pPr>
+        <w:autoSpaceDE w:val="0"/>
+        <w:autoSpaceDN w:val="0"/>
+        <w:adjustRightInd w:val="0"/>
+        <w:spacing w:after="0" w:line="240" w:lineRule="auto"/>
+        <w:rPr>
+          <w:rFonts w:cs="Courier New"/>
+        </w:rPr>
+      </w:pPr>
+    </w:p>
+    <w:p>
+      <w:pPr>
+        <w:pStyle w:val="ListParagraph"/>
+        <w:numPr>
+          <w:ilvl w:val="0"/>
+          <w:numId w:val="10"/>
+        </w:numPr>
+        <w:autoSpaceDE w:val="0"/>
+        <w:autoSpaceDN w:val="0"/>
+        <w:adjustRightInd w:val="0"/>
+        <w:spacing w:after="0" w:line="240" w:lineRule="auto"/>
+        <w:rPr>
+          <w:rFonts w:cs="Courier New"/>
+        </w:rPr>
+      </w:pPr>
+      <w:r>
+        <w:rPr>
+          <w:rFonts w:cs="Courier New"/>
+        </w:rPr>
+        <w:t xml:space="preserve">Acceptance testing: are used to verify that user stories are developed in an expected way from customer. They are written in business domain language and developed in a conversation between the developers, testers and product owners. </w:t>
+      </w:r>
+      <w:r>
+        <w:rPr>
+          <w:rFonts w:cs="Courier New"/>
+        </w:rPr>
+        <w:t xml:space="preserve">An example of a language used to define acceptance test is Gherkin.  </w:t>
+      </w:r>
+      <w:r>
+        <w:rPr>
+          <w:rFonts w:cs="Courier New"/>
+        </w:rPr>
+        <w:t>Acceptance tests can be done both manually and automatically. The software team will ask the user to be the actor in testing our software. Through the use of UAT it can ensure that software has practical uses in a real life situation as is functioning as intended by our users. By using UAT the team can effectively test whether or not the system can support day to day activities and is robust enou</w:t>
+      </w:r>
+      <w:r>
+        <w:rPr>
+          <w:rFonts w:cs="Courier New"/>
+        </w:rPr>
+        <w:t>gh to be considered a quality an</w:t>
+      </w:r>
+      <w:r>
+        <w:rPr>
+          <w:rFonts w:cs="Courier New"/>
+        </w:rPr>
+        <w:t>d professional product by users.</w:t>
+      </w:r>
+    </w:p>
+    <w:p>
+      <w:pPr>
+        <w:autoSpaceDE w:val="0"/>
+        <w:autoSpaceDN w:val="0"/>
+        <w:adjustRightInd w:val="0"/>
+        <w:spacing w:after="0" w:line="240" w:lineRule="auto"/>
+        <w:rPr>
+          <w:rFonts w:cs="Courier New"/>
+        </w:rPr>
+      </w:pPr>
+    </w:p>
+    <w:p>
+      <w:pPr>
+        <w:pStyle w:val="ListParagraph"/>
+        <w:numPr>
+          <w:ilvl w:val="0"/>
+          <w:numId w:val="10"/>
+        </w:numPr>
+        <w:autoSpaceDE w:val="0"/>
+        <w:autoSpaceDN w:val="0"/>
+        <w:adjustRightInd w:val="0"/>
+        <w:spacing w:after="0" w:line="240" w:lineRule="auto"/>
+        <w:rPr>
+          <w:rFonts w:cs="Courier New"/>
+        </w:rPr>
+      </w:pPr>
+      <w:r>
+        <w:rPr>
+          <w:rFonts w:cs="Courier New"/>
+        </w:rPr>
+        <w:t>Unit testing: is a small piece of code run in isolation to test a public function or method. Unit tests are fast to write, operate and easy to maintain. Unit testing are often written by the dev</w:t>
+      </w:r>
+      <w:r>
+        <w:rPr>
+          <w:rFonts w:cs="Courier New"/>
+        </w:rPr>
+        <w:t>elopers during the development. The team will test every bit of software whenever a section of functionalit</w:t>
+      </w:r>
+      <w:r>
+        <w:rPr>
+          <w:rFonts w:cs="Courier New"/>
+        </w:rPr>
+        <w:t>y</w:t>
+      </w:r>
+      <w:r>
+        <w:rPr>
+          <w:rFonts w:cs="Courier New"/>
+        </w:rPr>
+        <w:t xml:space="preserve"> is completed. This is to ensure that no bugs are introduced into the architecture of the software as a whole.</w:t>
+      </w:r>
+    </w:p>
+    <w:p>
+      <w:pPr>
+        <w:autoSpaceDE w:val="0"/>
+        <w:autoSpaceDN w:val="0"/>
+        <w:adjustRightInd w:val="0"/>
+        <w:spacing w:after="0" w:line="240" w:lineRule="auto"/>
+        <w:rPr>
+          <w:rFonts w:cs="Courier New"/>
+        </w:rPr>
+      </w:pPr>
+      <w:r>
+        <w:rPr>
+          <w:rFonts w:cs="Courier New"/>
+        </w:rPr>
+        <w:tab/>
+      </w:r>
+    </w:p>
+    <w:p>
+      <w:pPr>
+        <w:pStyle w:val="ListParagraph"/>
+        <w:numPr>
+          <w:ilvl w:val="0"/>
+          <w:numId w:val="10"/>
+        </w:numPr>
+        <w:autoSpaceDE w:val="0"/>
+        <w:autoSpaceDN w:val="0"/>
+        <w:adjustRightInd w:val="0"/>
+        <w:spacing w:after="0" w:line="240" w:lineRule="auto"/>
+        <w:rPr>
+          <w:rFonts w:cs="Courier New"/>
+        </w:rPr>
+      </w:pPr>
+      <w:r>
+        <w:rPr>
+          <w:rFonts w:cs="Courier New"/>
+        </w:rPr>
+        <w:t xml:space="preserve">Usability testing: Evaluating the usability of the software product is very important at the end of software development process. The advantage of this testing is that it will help the users satisfy when using the software, ensure no failure at </w:t>
+      </w:r>
+      <w:r>
+        <w:rPr>
+          <w:rFonts w:cs="Courier New"/>
+        </w:rPr>
+        <w:t>performing</w:t>
+      </w:r>
+      <w:r>
+        <w:rPr>
+          <w:rFonts w:cs="Courier New"/>
+        </w:rPr>
+        <w:t xml:space="preserve"> any task by users and enhance users experience. The software team will gather some participants act as users to </w:t>
+      </w:r>
+      <w:r>
+        <w:rPr>
+          <w:rFonts w:cs="Courier New"/>
+        </w:rPr>
+        <w:t>perform</w:t>
+      </w:r>
+      <w:r>
+        <w:rPr>
+          <w:rFonts w:cs="Courier New"/>
+        </w:rPr>
+        <w:t xml:space="preserve"> some </w:t>
+      </w:r>
+      <w:r>
+        <w:rPr>
+          <w:rFonts w:cs="Courier New"/>
+        </w:rPr>
         <w:lastRenderedPageBreak/>
-        <w:t>Automation cannot replace manual testing: not all tasks can be easily automated. Some tasks require manual testing specifically.</w:t>
-      </w:r>
+        <w:t xml:space="preserve">required tasks that are </w:t>
+      </w:r>
+      <w:r>
+        <w:rPr>
+          <w:rFonts w:cs="Courier New"/>
+        </w:rPr>
+        <w:t>believed</w:t>
+      </w:r>
+      <w:r>
+        <w:rPr>
+          <w:rFonts w:cs="Courier New"/>
+        </w:rPr>
+        <w:t xml:space="preserve"> to be critical software activities. If the users complain "</w:t>
+      </w:r>
+      <w:r>
+        <w:rPr>
+          <w:rFonts w:cs="Courier New"/>
+        </w:rPr>
+        <w:t>can’t</w:t>
+      </w:r>
+      <w:r>
+        <w:rPr>
+          <w:rFonts w:cs="Courier New"/>
+        </w:rPr>
+        <w:t xml:space="preserve">" or "wont" do the task correctly, they need to find the solution to that problem, and test the new design with users again to make sure it </w:t>
+      </w:r>
+      <w:r>
+        <w:rPr>
+          <w:rFonts w:cs="Courier New"/>
+        </w:rPr>
+        <w:t>satisfies</w:t>
+      </w:r>
+      <w:r>
+        <w:rPr>
+          <w:rFonts w:cs="Courier New"/>
+        </w:rPr>
+        <w:t xml:space="preserve"> them before releasing final product to the market.</w:t>
+      </w:r>
+    </w:p>
+    <w:p>
+      <w:pPr>
+        <w:autoSpaceDE w:val="0"/>
+        <w:autoSpaceDN w:val="0"/>
+        <w:adjustRightInd w:val="0"/>
+        <w:spacing w:after="0" w:line="240" w:lineRule="auto"/>
+        <w:rPr>
+          <w:rFonts w:cs="Courier New"/>
+        </w:rPr>
+      </w:pPr>
     </w:p>
     <w:p>
       <w:pPr>
         <w:pStyle w:val="ListParagraph"/>
         <w:numPr>
           <w:ilvl w:val="0"/>
-          <w:numId w:val="9"/>
-        </w:numPr>
-        <w:autoSpaceDE w:val="0"/>
-        <w:autoSpaceDN w:val="0"/>
-        <w:adjustRightInd w:val="0"/>
-        <w:spacing w:after="0" w:line="240" w:lineRule="auto"/>
-        <w:rPr>
-          <w:rFonts w:cs="Courier New"/>
-        </w:rPr>
-      </w:pPr>
-      <w:r>
-        <w:rPr>
-          <w:rFonts w:cs="Courier New"/>
-        </w:rPr>
-        <w:t>Test automation could be hard to maintain due to the rapid change in technology and evolution of software products</w:t>
+          <w:numId w:val="11"/>
+        </w:numPr>
+        <w:autoSpaceDE w:val="0"/>
+        <w:autoSpaceDN w:val="0"/>
+        <w:adjustRightInd w:val="0"/>
+        <w:spacing w:after="0" w:line="240" w:lineRule="auto"/>
+        <w:rPr>
+          <w:rFonts w:cs="Courier New"/>
+        </w:rPr>
+      </w:pPr>
+      <w:r>
+        <w:rPr>
+          <w:rFonts w:cs="Courier New"/>
+        </w:rPr>
+        <w:t>Quality assurance checklist:</w:t>
+      </w:r>
+      <w:r>
+        <w:rPr>
+          <w:rFonts w:cs="Courier New"/>
+        </w:rPr>
+        <w:t xml:space="preserve"> a checklist can be created to ensure quality for every deliverable. The purpose is making sure nothing is overlooked and the project retains quality for all deliverables. Here is a sample of the checklist per deliverable:</w:t>
       </w:r>
     </w:p>
     <w:p>
@@ -2200,122 +2915,65 @@
         <w:pStyle w:val="ListParagraph"/>
         <w:numPr>
           <w:ilvl w:val="0"/>
-          <w:numId w:val="9"/>
-        </w:numPr>
-        <w:autoSpaceDE w:val="0"/>
-        <w:autoSpaceDN w:val="0"/>
-        <w:adjustRightInd w:val="0"/>
-        <w:spacing w:after="0" w:line="240" w:lineRule="auto"/>
-        <w:rPr>
-          <w:rFonts w:cs="Courier New"/>
-        </w:rPr>
-      </w:pPr>
-      <w:r>
-        <w:rPr>
-          <w:rFonts w:cs="Courier New"/>
-        </w:rPr>
-        <w:t>The needs of skilled people: writing automate tests are not an easy task. Software development skills, domain and system knowledge are required for a skilled automate test writer.</w:t>
-      </w:r>
-    </w:p>
-    <w:p>
-      <w:pPr>
-        <w:autoSpaceDE w:val="0"/>
-        <w:autoSpaceDN w:val="0"/>
-        <w:adjustRightInd w:val="0"/>
-        <w:spacing w:after="0" w:line="240" w:lineRule="auto"/>
-        <w:rPr>
-          <w:rFonts w:cs="Courier New"/>
-        </w:rPr>
-      </w:pPr>
+          <w:numId w:val="7"/>
+        </w:numPr>
+        <w:autoSpaceDE w:val="0"/>
+        <w:autoSpaceDN w:val="0"/>
+        <w:adjustRightInd w:val="0"/>
+        <w:spacing w:after="0" w:line="240" w:lineRule="auto"/>
+        <w:rPr>
+          <w:rFonts w:cs="Courier New"/>
+        </w:rPr>
+      </w:pPr>
+      <w:r>
+        <w:rPr>
+          <w:rFonts w:cs="Courier New"/>
+        </w:rPr>
+        <w:t>Process/Deliverable</w:t>
+      </w:r>
     </w:p>
     <w:p>
       <w:pPr>
         <w:pStyle w:val="ListParagraph"/>
         <w:numPr>
           <w:ilvl w:val="0"/>
-          <w:numId w:val="10"/>
-        </w:numPr>
-        <w:autoSpaceDE w:val="0"/>
-        <w:autoSpaceDN w:val="0"/>
-        <w:adjustRightInd w:val="0"/>
-        <w:spacing w:after="0" w:line="240" w:lineRule="auto"/>
-        <w:rPr>
-          <w:rFonts w:cs="Courier New"/>
-        </w:rPr>
-      </w:pPr>
-      <w:r>
-        <w:rPr>
-          <w:rFonts w:cs="Courier New"/>
-        </w:rPr>
-        <w:t xml:space="preserve">Acceptance testing: are used to verify that user stories are developed in an expected way from customer. They are written in business domain language and developed in a conversation between the developers, testers and product owners. </w:t>
-      </w:r>
-      <w:r>
-        <w:rPr>
-          <w:rFonts w:cs="Courier New"/>
-        </w:rPr>
-        <w:t xml:space="preserve">An example of a language used to define acceptance test is Gherkin.  </w:t>
-      </w:r>
-      <w:r>
-        <w:rPr>
-          <w:rFonts w:cs="Courier New"/>
-        </w:rPr>
-        <w:t>Acceptance tests can be done both manually and automatically. The software team will ask the user to be the actor in testing our software. Through the use of UAT it can ensure that software has practical uses in a real life situation as is functioning as intended by our users. By using UAT the team can effectively test whether or not the system can support day to day activities and is robust enough to be considered a quality abd professional product by users.</w:t>
-      </w:r>
-    </w:p>
-    <w:p>
-      <w:pPr>
-        <w:autoSpaceDE w:val="0"/>
-        <w:autoSpaceDN w:val="0"/>
-        <w:adjustRightInd w:val="0"/>
-        <w:spacing w:after="0" w:line="240" w:lineRule="auto"/>
-        <w:rPr>
-          <w:rFonts w:cs="Courier New"/>
-        </w:rPr>
-      </w:pPr>
+          <w:numId w:val="7"/>
+        </w:numPr>
+        <w:autoSpaceDE w:val="0"/>
+        <w:autoSpaceDN w:val="0"/>
+        <w:adjustRightInd w:val="0"/>
+        <w:spacing w:after="0" w:line="240" w:lineRule="auto"/>
+        <w:rPr>
+          <w:rFonts w:cs="Courier New"/>
+        </w:rPr>
+      </w:pPr>
+      <w:r>
+        <w:rPr>
+          <w:rFonts w:cs="Courier New"/>
+        </w:rPr>
+        <w:t>Quality Planning</w:t>
+      </w:r>
     </w:p>
     <w:p>
       <w:pPr>
         <w:pStyle w:val="ListParagraph"/>
         <w:numPr>
           <w:ilvl w:val="0"/>
-          <w:numId w:val="10"/>
-        </w:numPr>
-        <w:autoSpaceDE w:val="0"/>
-        <w:autoSpaceDN w:val="0"/>
-        <w:adjustRightInd w:val="0"/>
-        <w:spacing w:after="0" w:line="240" w:lineRule="auto"/>
-        <w:rPr>
-          <w:rFonts w:cs="Courier New"/>
-        </w:rPr>
-      </w:pPr>
-      <w:r>
-        <w:rPr>
-          <w:rFonts w:cs="Courier New"/>
-        </w:rPr>
-        <w:t>Unit testing: is a small piece of code run in isolation to test a public function or method. Unit tests are fast to write, operate and easy to maintain. Unit testing are often written by the dev</w:t>
-      </w:r>
-      <w:r>
-        <w:rPr>
-          <w:rFonts w:cs="Courier New"/>
-        </w:rPr>
-        <w:t>elopers during the development. The team will test every bit of software whenever a section of functionalit is completed. This is to ensure that no bugs are introduced into the architecture of the software as a whole.</w:t>
-      </w:r>
-    </w:p>
-    <w:p>
-      <w:pPr>
-        <w:autoSpaceDE w:val="0"/>
-        <w:autoSpaceDN w:val="0"/>
-        <w:adjustRightInd w:val="0"/>
-        <w:spacing w:after="0" w:line="240" w:lineRule="auto"/>
-        <w:rPr>
-          <w:rFonts w:cs="Courier New"/>
-        </w:rPr>
-      </w:pPr>
-      <w:r>
-        <w:rPr>
-          <w:rFonts w:cs="Courier New"/>
-        </w:rPr>
-        <w:tab/>
+          <w:numId w:val="7"/>
+        </w:numPr>
+        <w:autoSpaceDE w:val="0"/>
+        <w:autoSpaceDN w:val="0"/>
+        <w:adjustRightInd w:val="0"/>
+        <w:spacing w:after="0" w:line="240" w:lineRule="auto"/>
+        <w:rPr>
+          <w:rFonts w:cs="Courier New"/>
+        </w:rPr>
+      </w:pPr>
+      <w:r>
+        <w:rPr>
+          <w:rFonts w:cs="Courier New"/>
+        </w:rPr>
+        <w:t>Quality Checking</w:t>
       </w:r>
     </w:p>
     <w:p>
@@ -2323,84 +2981,49 @@
         <w:pStyle w:val="ListParagraph"/>
         <w:numPr>
           <w:ilvl w:val="0"/>
-          <w:numId w:val="10"/>
-        </w:numPr>
-        <w:autoSpaceDE w:val="0"/>
-        <w:autoSpaceDN w:val="0"/>
-        <w:adjustRightInd w:val="0"/>
-        <w:spacing w:after="0" w:line="240" w:lineRule="auto"/>
-        <w:rPr>
-          <w:rFonts w:cs="Courier New"/>
-        </w:rPr>
-      </w:pPr>
-      <w:r>
-        <w:rPr>
-          <w:rFonts w:cs="Courier New"/>
-        </w:rPr>
-        <w:t>Usability testing: Evaluating the usability of the software product is very important at the end of software development process. The advantage of this testing is that it will help the users satisfy when using the software, ensure no failure at perfoming any task by users and enhance users experience. The software team will gather some participants act as users to perfome some required tasks that are belived to be critical software activities. If the users complain "</w:t>
-      </w:r>
-      <w:r>
-        <w:rPr>
-          <w:rFonts w:cs="Courier New"/>
-        </w:rPr>
-        <w:t>can’t</w:t>
-      </w:r>
-      <w:r>
-        <w:rPr>
-          <w:rFonts w:cs="Courier New"/>
-        </w:rPr>
-        <w:t xml:space="preserve">" or "wont" do the task correctly, they need to find the solution to that problem, and test the new design with users again to make sure it </w:t>
-      </w:r>
-      <w:r>
-        <w:rPr>
-          <w:rFonts w:cs="Courier New"/>
-        </w:rPr>
-        <w:t>satisfies</w:t>
-      </w:r>
-      <w:r>
-        <w:rPr>
-          <w:rFonts w:cs="Courier New"/>
-        </w:rPr>
-        <w:t xml:space="preserve"> them before releasing final product to the market.</w:t>
-      </w:r>
-    </w:p>
-    <w:p>
-      <w:pPr>
-        <w:autoSpaceDE w:val="0"/>
-        <w:autoSpaceDN w:val="0"/>
-        <w:adjustRightInd w:val="0"/>
-        <w:spacing w:after="0" w:line="240" w:lineRule="auto"/>
-        <w:rPr>
-          <w:rFonts w:cs="Courier New"/>
-        </w:rPr>
-      </w:pPr>
+          <w:numId w:val="7"/>
+        </w:numPr>
+        <w:autoSpaceDE w:val="0"/>
+        <w:autoSpaceDN w:val="0"/>
+        <w:adjustRightInd w:val="0"/>
+        <w:spacing w:after="0" w:line="240" w:lineRule="auto"/>
+        <w:rPr>
+          <w:rFonts w:cs="Courier New"/>
+        </w:rPr>
+      </w:pPr>
+      <w:r>
+        <w:rPr>
+          <w:rFonts w:cs="Courier New"/>
+        </w:rPr>
+        <w:t>Quality Improvement</w:t>
+      </w:r>
     </w:p>
     <w:p>
       <w:pPr>
         <w:pStyle w:val="ListParagraph"/>
         <w:numPr>
           <w:ilvl w:val="0"/>
-          <w:numId w:val="11"/>
-        </w:numPr>
-        <w:autoSpaceDE w:val="0"/>
-        <w:autoSpaceDN w:val="0"/>
-        <w:adjustRightInd w:val="0"/>
-        <w:spacing w:after="0" w:line="240" w:lineRule="auto"/>
-        <w:rPr>
-          <w:rFonts w:cs="Courier New"/>
-        </w:rPr>
-      </w:pPr>
-      <w:r>
-        <w:rPr>
-          <w:rFonts w:cs="Courier New"/>
-        </w:rPr>
-        <w:t>Quality assurance checklist:</w:t>
-      </w:r>
-      <w:r>
-        <w:rPr>
-          <w:rFonts w:cs="Courier New"/>
-        </w:rPr>
-        <w:t xml:space="preserve"> a checklist can be created to ensure quality for every deliverable. The purpose is making sure nothing is overlooked and the project retains quality for all deliverables. Here is a sample of the checklist per deliverable:</w:t>
+          <w:numId w:val="7"/>
+        </w:numPr>
+        <w:autoSpaceDE w:val="0"/>
+        <w:autoSpaceDN w:val="0"/>
+        <w:adjustRightInd w:val="0"/>
+        <w:spacing w:after="0" w:line="240" w:lineRule="auto"/>
+        <w:rPr>
+          <w:rFonts w:cs="Courier New"/>
+        </w:rPr>
+      </w:pPr>
+      <w:r>
+        <w:rPr>
+          <w:rFonts w:cs="Courier New"/>
+        </w:rPr>
+        <w:t>Should we stop doing this (reason why</w:t>
+      </w:r>
+      <w:r>
+        <w:rPr>
+          <w:rFonts w:cs="Courier New"/>
+        </w:rPr>
+        <w:t>)</w:t>
       </w:r>
     </w:p>
     <w:p>
@@ -2408,21 +3031,29 @@
         <w:pStyle w:val="ListParagraph"/>
         <w:numPr>
           <w:ilvl w:val="0"/>
-          <w:numId w:val="7"/>
-        </w:numPr>
-        <w:autoSpaceDE w:val="0"/>
-        <w:autoSpaceDN w:val="0"/>
-        <w:adjustRightInd w:val="0"/>
-        <w:spacing w:after="0" w:line="240" w:lineRule="auto"/>
-        <w:rPr>
-          <w:rFonts w:cs="Courier New"/>
-        </w:rPr>
-      </w:pPr>
-      <w:r>
-        <w:rPr>
-          <w:rFonts w:cs="Courier New"/>
-        </w:rPr>
-        <w:t>Process/Deliverable</w:t>
+          <w:numId w:val="12"/>
+        </w:numPr>
+        <w:autoSpaceDE w:val="0"/>
+        <w:autoSpaceDN w:val="0"/>
+        <w:adjustRightInd w:val="0"/>
+        <w:spacing w:after="0" w:line="240" w:lineRule="auto"/>
+        <w:rPr>
+          <w:rFonts w:cs="Courier New"/>
+        </w:rPr>
+      </w:pPr>
+      <w:proofErr w:type="spellStart"/>
+      <w:r>
+        <w:rPr>
+          <w:rFonts w:cs="Courier New"/>
+        </w:rPr>
+        <w:t>Behaviour</w:t>
+      </w:r>
+      <w:proofErr w:type="spellEnd"/>
+      <w:r>
+        <w:rPr>
+          <w:rFonts w:cs="Courier New"/>
+        </w:rPr>
+        <w:t xml:space="preserve"> Driven Development: BDD is the process of writing acceptance test before writing any code. This is the process flow of BDD: </w:t>
       </w:r>
     </w:p>
     <w:p>
@@ -2430,21 +3061,47 @@
         <w:pStyle w:val="ListParagraph"/>
         <w:numPr>
           <w:ilvl w:val="0"/>
-          <w:numId w:val="7"/>
-        </w:numPr>
-        <w:autoSpaceDE w:val="0"/>
-        <w:autoSpaceDN w:val="0"/>
-        <w:adjustRightInd w:val="0"/>
-        <w:spacing w:after="0" w:line="240" w:lineRule="auto"/>
-        <w:rPr>
-          <w:rFonts w:cs="Courier New"/>
-        </w:rPr>
-      </w:pPr>
-      <w:r>
-        <w:rPr>
-          <w:rFonts w:cs="Courier New"/>
-        </w:rPr>
-        <w:t>Quality Planning</w:t>
+          <w:numId w:val="5"/>
+        </w:numPr>
+        <w:autoSpaceDE w:val="0"/>
+        <w:autoSpaceDN w:val="0"/>
+        <w:adjustRightInd w:val="0"/>
+        <w:spacing w:after="0" w:line="240" w:lineRule="auto"/>
+        <w:rPr>
+          <w:rFonts w:cs="Courier New"/>
+        </w:rPr>
+      </w:pPr>
+      <w:r>
+        <w:rPr>
+          <w:rFonts w:cs="Courier New"/>
+        </w:rPr>
+        <w:t xml:space="preserve">Write </w:t>
+      </w:r>
+      <w:r>
+        <w:rPr>
+          <w:rFonts w:cs="Courier New"/>
+        </w:rPr>
+        <w:t>failing</w:t>
+      </w:r>
+      <w:r>
+        <w:rPr>
+          <w:rFonts w:cs="Courier New"/>
+        </w:rPr>
+        <w:t xml:space="preserve"> acceptance tests that cover expected </w:t>
+      </w:r>
+      <w:proofErr w:type="spellStart"/>
+      <w:r>
+        <w:rPr>
+          <w:rFonts w:cs="Courier New"/>
+        </w:rPr>
+        <w:t>behaviour</w:t>
+      </w:r>
+      <w:proofErr w:type="spellEnd"/>
+      <w:r>
+        <w:rPr>
+          <w:rFonts w:cs="Courier New"/>
+        </w:rPr>
+        <w:t xml:space="preserve"> of the feature.</w:t>
       </w:r>
     </w:p>
     <w:p>
@@ -2452,21 +3109,33 @@
         <w:pStyle w:val="ListParagraph"/>
         <w:numPr>
           <w:ilvl w:val="0"/>
-          <w:numId w:val="7"/>
-        </w:numPr>
-        <w:autoSpaceDE w:val="0"/>
-        <w:autoSpaceDN w:val="0"/>
-        <w:adjustRightInd w:val="0"/>
-        <w:spacing w:after="0" w:line="240" w:lineRule="auto"/>
-        <w:rPr>
-          <w:rFonts w:cs="Courier New"/>
-        </w:rPr>
-      </w:pPr>
-      <w:r>
-        <w:rPr>
-          <w:rFonts w:cs="Courier New"/>
-        </w:rPr>
-        <w:t>Quality Checking</w:t>
+          <w:numId w:val="5"/>
+        </w:numPr>
+        <w:autoSpaceDE w:val="0"/>
+        <w:autoSpaceDN w:val="0"/>
+        <w:adjustRightInd w:val="0"/>
+        <w:spacing w:after="0" w:line="240" w:lineRule="auto"/>
+        <w:rPr>
+          <w:rFonts w:cs="Courier New"/>
+        </w:rPr>
+      </w:pPr>
+      <w:r>
+        <w:rPr>
+          <w:rFonts w:cs="Courier New"/>
+        </w:rPr>
+        <w:t xml:space="preserve">Write </w:t>
+      </w:r>
+      <w:r>
+        <w:rPr>
+          <w:rFonts w:cs="Courier New"/>
+        </w:rPr>
+        <w:t>failing</w:t>
+      </w:r>
+      <w:r>
+        <w:rPr>
+          <w:rFonts w:cs="Courier New"/>
+        </w:rPr>
+        <w:t xml:space="preserve"> unit tests that cover the functionality that is being developed to allow acceptance test to pass.</w:t>
       </w:r>
     </w:p>
     <w:p>
@@ -2474,21 +3143,21 @@
         <w:pStyle w:val="ListParagraph"/>
         <w:numPr>
           <w:ilvl w:val="0"/>
-          <w:numId w:val="7"/>
-        </w:numPr>
-        <w:autoSpaceDE w:val="0"/>
-        <w:autoSpaceDN w:val="0"/>
-        <w:adjustRightInd w:val="0"/>
-        <w:spacing w:after="0" w:line="240" w:lineRule="auto"/>
-        <w:rPr>
-          <w:rFonts w:cs="Courier New"/>
-        </w:rPr>
-      </w:pPr>
-      <w:r>
-        <w:rPr>
-          <w:rFonts w:cs="Courier New"/>
-        </w:rPr>
-        <w:t>Quality Improvement</w:t>
+          <w:numId w:val="5"/>
+        </w:numPr>
+        <w:autoSpaceDE w:val="0"/>
+        <w:autoSpaceDN w:val="0"/>
+        <w:adjustRightInd w:val="0"/>
+        <w:spacing w:after="0" w:line="240" w:lineRule="auto"/>
+        <w:rPr>
+          <w:rFonts w:cs="Courier New"/>
+        </w:rPr>
+      </w:pPr>
+      <w:r>
+        <w:rPr>
+          <w:rFonts w:cs="Courier New"/>
+        </w:rPr>
+        <w:t>Write the code to pass the unit tests.</w:t>
       </w:r>
     </w:p>
     <w:p>
@@ -2496,27 +3165,21 @@
         <w:pStyle w:val="ListParagraph"/>
         <w:numPr>
           <w:ilvl w:val="0"/>
-          <w:numId w:val="7"/>
-        </w:numPr>
-        <w:autoSpaceDE w:val="0"/>
-        <w:autoSpaceDN w:val="0"/>
-        <w:adjustRightInd w:val="0"/>
-        <w:spacing w:after="0" w:line="240" w:lineRule="auto"/>
-        <w:rPr>
-          <w:rFonts w:cs="Courier New"/>
-        </w:rPr>
-      </w:pPr>
-      <w:r>
-        <w:rPr>
-          <w:rFonts w:cs="Courier New"/>
-        </w:rPr>
-        <w:t>Should we stop doing this (reason why</w:t>
-      </w:r>
-      <w:r>
-        <w:rPr>
-          <w:rFonts w:cs="Courier New"/>
-        </w:rPr>
-        <w:t>)</w:t>
+          <w:numId w:val="5"/>
+        </w:numPr>
+        <w:autoSpaceDE w:val="0"/>
+        <w:autoSpaceDN w:val="0"/>
+        <w:adjustRightInd w:val="0"/>
+        <w:spacing w:after="0" w:line="240" w:lineRule="auto"/>
+        <w:rPr>
+          <w:rFonts w:cs="Courier New"/>
+        </w:rPr>
+      </w:pPr>
+      <w:r>
+        <w:rPr>
+          <w:rFonts w:cs="Courier New"/>
+        </w:rPr>
+        <w:t>Refactor the code and check that unit tests are still pass.</w:t>
       </w:r>
     </w:p>
     <w:p>
@@ -2524,6 +3187,62 @@
         <w:pStyle w:val="ListParagraph"/>
         <w:numPr>
           <w:ilvl w:val="0"/>
+          <w:numId w:val="5"/>
+        </w:numPr>
+        <w:autoSpaceDE w:val="0"/>
+        <w:autoSpaceDN w:val="0"/>
+        <w:adjustRightInd w:val="0"/>
+        <w:spacing w:after="0" w:line="240" w:lineRule="auto"/>
+        <w:rPr>
+          <w:rFonts w:cs="Courier New"/>
+        </w:rPr>
+      </w:pPr>
+      <w:r>
+        <w:rPr>
+          <w:rFonts w:cs="Courier New"/>
+        </w:rPr>
+        <w:t xml:space="preserve">Ensure </w:t>
+      </w:r>
+      <w:r>
+        <w:rPr>
+          <w:rFonts w:cs="Courier New"/>
+        </w:rPr>
+        <w:t>acceptance</w:t>
+      </w:r>
+      <w:r>
+        <w:rPr>
+          <w:rFonts w:cs="Courier New"/>
+        </w:rPr>
+        <w:t xml:space="preserve"> tests now pass.</w:t>
+      </w:r>
+    </w:p>
+    <w:p>
+      <w:pPr>
+        <w:pStyle w:val="ListParagraph"/>
+        <w:numPr>
+          <w:ilvl w:val="0"/>
+          <w:numId w:val="5"/>
+        </w:numPr>
+        <w:autoSpaceDE w:val="0"/>
+        <w:autoSpaceDN w:val="0"/>
+        <w:adjustRightInd w:val="0"/>
+        <w:spacing w:after="0" w:line="240" w:lineRule="auto"/>
+        <w:rPr>
+          <w:rFonts w:cs="Courier New"/>
+        </w:rPr>
+      </w:pPr>
+      <w:r>
+        <w:rPr>
+          <w:rFonts w:cs="Courier New"/>
+        </w:rPr>
+        <w:t>The code should satisfy both unit and user level.</w:t>
+      </w:r>
+    </w:p>
+    <w:p>
+      <w:pPr>
+        <w:pStyle w:val="ListParagraph"/>
+        <w:numPr>
+          <w:ilvl w:val="0"/>
           <w:numId w:val="12"/>
         </w:numPr>
         <w:autoSpaceDE w:val="0"/>
@@ -2538,162 +3257,19 @@
         <w:rPr>
           <w:rFonts w:cs="Courier New"/>
         </w:rPr>
-        <w:t xml:space="preserve">Behaviour Driven Development: BDD is the process of writing acceptance test before writing any code. This is the process flow of BDD: </w:t>
-      </w:r>
-    </w:p>
-    <w:p>
-      <w:pPr>
-        <w:pStyle w:val="ListParagraph"/>
-        <w:numPr>
-          <w:ilvl w:val="0"/>
-          <w:numId w:val="5"/>
-        </w:numPr>
-        <w:autoSpaceDE w:val="0"/>
-        <w:autoSpaceDN w:val="0"/>
-        <w:adjustRightInd w:val="0"/>
-        <w:spacing w:after="0" w:line="240" w:lineRule="auto"/>
-        <w:rPr>
-          <w:rFonts w:cs="Courier New"/>
-        </w:rPr>
-      </w:pPr>
-      <w:r>
-        <w:rPr>
-          <w:rFonts w:cs="Courier New"/>
-        </w:rPr>
-        <w:t>Write failling acceptance tests that cover expected behaviour of the feature.</w:t>
-      </w:r>
-    </w:p>
-    <w:p>
-      <w:pPr>
-        <w:pStyle w:val="ListParagraph"/>
-        <w:numPr>
-          <w:ilvl w:val="0"/>
-          <w:numId w:val="5"/>
-        </w:numPr>
-        <w:autoSpaceDE w:val="0"/>
-        <w:autoSpaceDN w:val="0"/>
-        <w:adjustRightInd w:val="0"/>
-        <w:spacing w:after="0" w:line="240" w:lineRule="auto"/>
-        <w:rPr>
-          <w:rFonts w:cs="Courier New"/>
-        </w:rPr>
-      </w:pPr>
-      <w:r>
-        <w:rPr>
-          <w:rFonts w:cs="Courier New"/>
-        </w:rPr>
-        <w:t>Write failling unit tests that cover the functionality that is being developed to allow acceptance test to pass.</w:t>
-      </w:r>
-    </w:p>
-    <w:p>
-      <w:pPr>
-        <w:pStyle w:val="ListParagraph"/>
-        <w:numPr>
-          <w:ilvl w:val="0"/>
-          <w:numId w:val="5"/>
-        </w:numPr>
-        <w:autoSpaceDE w:val="0"/>
-        <w:autoSpaceDN w:val="0"/>
-        <w:adjustRightInd w:val="0"/>
-        <w:spacing w:after="0" w:line="240" w:lineRule="auto"/>
-        <w:rPr>
-          <w:rFonts w:cs="Courier New"/>
-        </w:rPr>
-      </w:pPr>
-      <w:r>
-        <w:rPr>
-          <w:rFonts w:cs="Courier New"/>
-        </w:rPr>
-        <w:t>Write the code to pass the unit tests.</w:t>
-      </w:r>
-    </w:p>
-    <w:p>
-      <w:pPr>
-        <w:pStyle w:val="ListParagraph"/>
-        <w:numPr>
-          <w:ilvl w:val="0"/>
-          <w:numId w:val="5"/>
-        </w:numPr>
-        <w:autoSpaceDE w:val="0"/>
-        <w:autoSpaceDN w:val="0"/>
-        <w:adjustRightInd w:val="0"/>
-        <w:spacing w:after="0" w:line="240" w:lineRule="auto"/>
-        <w:rPr>
-          <w:rFonts w:cs="Courier New"/>
-        </w:rPr>
-      </w:pPr>
-      <w:r>
-        <w:rPr>
-          <w:rFonts w:cs="Courier New"/>
-        </w:rPr>
-        <w:t>Refactor the code and check that unit tests are still pass.</w:t>
-      </w:r>
-    </w:p>
-    <w:p>
-      <w:pPr>
-        <w:pStyle w:val="ListParagraph"/>
-        <w:numPr>
-          <w:ilvl w:val="0"/>
-          <w:numId w:val="5"/>
-        </w:numPr>
-        <w:autoSpaceDE w:val="0"/>
-        <w:autoSpaceDN w:val="0"/>
-        <w:adjustRightInd w:val="0"/>
-        <w:spacing w:after="0" w:line="240" w:lineRule="auto"/>
-        <w:rPr>
-          <w:rFonts w:cs="Courier New"/>
-        </w:rPr>
-      </w:pPr>
-      <w:r>
-        <w:rPr>
-          <w:rFonts w:cs="Courier New"/>
-        </w:rPr>
-        <w:lastRenderedPageBreak/>
-        <w:t>Ensure accpetance tests now pass.</w:t>
-      </w:r>
-    </w:p>
-    <w:p>
-      <w:pPr>
-        <w:pStyle w:val="ListParagraph"/>
-        <w:numPr>
-          <w:ilvl w:val="0"/>
-          <w:numId w:val="5"/>
-        </w:numPr>
-        <w:autoSpaceDE w:val="0"/>
-        <w:autoSpaceDN w:val="0"/>
-        <w:adjustRightInd w:val="0"/>
-        <w:spacing w:after="0" w:line="240" w:lineRule="auto"/>
-        <w:rPr>
-          <w:rFonts w:cs="Courier New"/>
-        </w:rPr>
-      </w:pPr>
-      <w:r>
-        <w:rPr>
-          <w:rFonts w:cs="Courier New"/>
-        </w:rPr>
-        <w:t>The code should satisfy both unit and user level.</w:t>
-      </w:r>
-    </w:p>
-    <w:p>
-      <w:pPr>
-        <w:pStyle w:val="ListParagraph"/>
-        <w:numPr>
-          <w:ilvl w:val="0"/>
-          <w:numId w:val="12"/>
-        </w:numPr>
-        <w:autoSpaceDE w:val="0"/>
-        <w:autoSpaceDN w:val="0"/>
-        <w:adjustRightInd w:val="0"/>
-        <w:spacing w:after="0" w:line="240" w:lineRule="auto"/>
-        <w:rPr>
-          <w:rFonts w:cs="Courier New"/>
-        </w:rPr>
-      </w:pPr>
-      <w:r>
-        <w:rPr>
-          <w:rFonts w:cs="Courier New"/>
-        </w:rPr>
-        <w:t>Test Dirven Development: TDD is the process relies on the repetion of a very short development life cycle. The procedure that drives this cycle is called red-green-refactor:</w:t>
+        <w:t>Test Dirven Development: TDD is the process relies on the repeti</w:t>
+      </w:r>
+      <w:r>
+        <w:rPr>
+          <w:rFonts w:cs="Courier New"/>
+        </w:rPr>
+        <w:t>ti</w:t>
+      </w:r>
+      <w:r>
+        <w:rPr>
+          <w:rFonts w:cs="Courier New"/>
+        </w:rPr>
+        <w:t>on of a very short development life cycle. The procedure that drives this cycle is called red-green-refactor:</w:t>
       </w:r>
     </w:p>
     <w:p>
@@ -2975,20 +3551,19 @@
     </w:p>
     <w:sdt>
       <w:sdtPr>
+        <w:rPr>
+          <w:rFonts w:asciiTheme="minorHAnsi" w:eastAsiaTheme="minorHAnsi" w:hAnsiTheme="minorHAnsi" w:cstheme="minorBidi"/>
+          <w:color w:val="auto"/>
+          <w:sz w:val="22"/>
+          <w:szCs w:val="22"/>
+        </w:rPr>
         <w:id w:val="-1577581574"/>
         <w:docPartObj>
           <w:docPartGallery w:val="Bibliographies"/>
           <w:docPartUnique/>
         </w:docPartObj>
       </w:sdtPr>
-      <w:sdtEndPr>
-        <w:rPr>
-          <w:rFonts w:asciiTheme="minorHAnsi" w:eastAsiaTheme="minorHAnsi" w:hAnsiTheme="minorHAnsi" w:cstheme="minorBidi"/>
-          <w:color w:val="auto"/>
-          <w:sz w:val="22"/>
-          <w:szCs w:val="22"/>
-        </w:rPr>
-      </w:sdtEndPr>
+      <w:sdtEndPr/>
       <w:sdtContent>
         <w:p>
           <w:pPr>
@@ -3003,6 +3578,7 @@
             <w:id w:val="111145805"/>
             <w:bibliography/>
           </w:sdtPr>
+          <w:sdtEndPr/>
           <w:sdtContent>
             <w:p>
               <w:pPr>
@@ -3036,6 +3612,7 @@
                 <w:rPr>
                   <w:noProof/>
                 </w:rPr>
+                <w:lastRenderedPageBreak/>
                 <w:t xml:space="preserve">Lu, J., Yang, Z., &amp; Qian, J. (2014). Implementation of continuous integration and automated testing in software development of smart grid scheduling support system. </w:t>
               </w:r>
               <w:r>
@@ -3181,7 +3758,6 @@
                 <w:rPr>
                   <w:noProof/>
                 </w:rPr>
-                <w:lastRenderedPageBreak/>
                 <w:t xml:space="preserve">Thakore, K. (2009, December 11). </w:t>
               </w:r>
               <w:r>
@@ -3200,6 +3776,36 @@
               </w:r>
             </w:p>
             <w:p>
+              <w:pPr>
+                <w:pStyle w:val="Bibliography"/>
+                <w:ind w:left="720" w:hanging="720"/>
+                <w:rPr>
+                  <w:noProof/>
+                </w:rPr>
+              </w:pPr>
+              <w:r>
+                <w:rPr>
+                  <w:noProof/>
+                </w:rPr>
+                <w:t xml:space="preserve">Hillson, D. (2003). Using a Risk Breakdown Structure in project management. </w:t>
+              </w:r>
+              <w:r>
+                <w:rPr>
+                  <w:i/>
+                  <w:iCs/>
+                  <w:noProof/>
+                </w:rPr>
+                <w:t>Journal of Facilities Management V O L . 2 N O . 1</w:t>
+              </w:r>
+              <w:r>
+                <w:rPr>
+                  <w:noProof/>
+                </w:rPr>
+                <w:t>, 85-97.</w:t>
+              </w:r>
+            </w:p>
+            <w:p/>
+            <w:p>
               <w:r>
                 <w:rPr>
                   <w:b/>
@@ -3861,6 +4467,119 @@
     </w:lvl>
   </w:abstractNum>
   <w:abstractNum w:abstractNumId="5" w15:restartNumberingAfterBreak="0">
+    <w:nsid w:val="24E1766C"/>
+    <w:multiLevelType w:val="hybridMultilevel"/>
+    <w:tmpl w:val="B85C2B82"/>
+    <w:lvl w:ilvl="0" w:tplc="14090001">
+      <w:start w:val="1"/>
+      <w:numFmt w:val="bullet"/>
+      <w:lvlText w:val=""/>
+      <w:lvlJc w:val="left"/>
+      <w:pPr>
+        <w:ind w:left="720" w:hanging="360"/>
+      </w:pPr>
+      <w:rPr>
+        <w:rFonts w:ascii="Symbol" w:hAnsi="Symbol" w:hint="default"/>
+      </w:rPr>
+    </w:lvl>
+    <w:lvl w:ilvl="1" w:tplc="14090003" w:tentative="1">
+      <w:start w:val="1"/>
+      <w:numFmt w:val="bullet"/>
+      <w:lvlText w:val="o"/>
+      <w:lvlJc w:val="left"/>
+      <w:pPr>
+        <w:ind w:left="1440" w:hanging="360"/>
+      </w:pPr>
+      <w:rPr>
+        <w:rFonts w:ascii="Courier New" w:hAnsi="Courier New" w:cs="Courier New" w:hint="default"/>
+      </w:rPr>
+    </w:lvl>
+    <w:lvl w:ilvl="2" w:tplc="14090005" w:tentative="1">
+      <w:start w:val="1"/>
+      <w:numFmt w:val="bullet"/>
+      <w:lvlText w:val=""/>
+      <w:lvlJc w:val="left"/>
+      <w:pPr>
+        <w:ind w:left="2160" w:hanging="360"/>
+      </w:pPr>
+      <w:rPr>
+        <w:rFonts w:ascii="Wingdings" w:hAnsi="Wingdings" w:hint="default"/>
+      </w:rPr>
+    </w:lvl>
+    <w:lvl w:ilvl="3" w:tplc="14090001" w:tentative="1">
+      <w:start w:val="1"/>
+      <w:numFmt w:val="bullet"/>
+      <w:lvlText w:val=""/>
+      <w:lvlJc w:val="left"/>
+      <w:pPr>
+        <w:ind w:left="2880" w:hanging="360"/>
+      </w:pPr>
+      <w:rPr>
+        <w:rFonts w:ascii="Symbol" w:hAnsi="Symbol" w:hint="default"/>
+      </w:rPr>
+    </w:lvl>
+    <w:lvl w:ilvl="4" w:tplc="14090003" w:tentative="1">
+      <w:start w:val="1"/>
+      <w:numFmt w:val="bullet"/>
+      <w:lvlText w:val="o"/>
+      <w:lvlJc w:val="left"/>
+      <w:pPr>
+        <w:ind w:left="3600" w:hanging="360"/>
+      </w:pPr>
+      <w:rPr>
+        <w:rFonts w:ascii="Courier New" w:hAnsi="Courier New" w:cs="Courier New" w:hint="default"/>
+      </w:rPr>
+    </w:lvl>
+    <w:lvl w:ilvl="5" w:tplc="14090005" w:tentative="1">
+      <w:start w:val="1"/>
+      <w:numFmt w:val="bullet"/>
+      <w:lvlText w:val=""/>
+      <w:lvlJc w:val="left"/>
+      <w:pPr>
+        <w:ind w:left="4320" w:hanging="360"/>
+      </w:pPr>
+      <w:rPr>
+        <w:rFonts w:ascii="Wingdings" w:hAnsi="Wingdings" w:hint="default"/>
+      </w:rPr>
+    </w:lvl>
+    <w:lvl w:ilvl="6" w:tplc="14090001" w:tentative="1">
+      <w:start w:val="1"/>
+      <w:numFmt w:val="bullet"/>
+      <w:lvlText w:val=""/>
+      <w:lvlJc w:val="left"/>
+      <w:pPr>
+        <w:ind w:left="5040" w:hanging="360"/>
+      </w:pPr>
+      <w:rPr>
+        <w:rFonts w:ascii="Symbol" w:hAnsi="Symbol" w:hint="default"/>
+      </w:rPr>
+    </w:lvl>
+    <w:lvl w:ilvl="7" w:tplc="14090003" w:tentative="1">
+      <w:start w:val="1"/>
+      <w:numFmt w:val="bullet"/>
+      <w:lvlText w:val="o"/>
+      <w:lvlJc w:val="left"/>
+      <w:pPr>
+        <w:ind w:left="5760" w:hanging="360"/>
+      </w:pPr>
+      <w:rPr>
+        <w:rFonts w:ascii="Courier New" w:hAnsi="Courier New" w:cs="Courier New" w:hint="default"/>
+      </w:rPr>
+    </w:lvl>
+    <w:lvl w:ilvl="8" w:tplc="14090005" w:tentative="1">
+      <w:start w:val="1"/>
+      <w:numFmt w:val="bullet"/>
+      <w:lvlText w:val=""/>
+      <w:lvlJc w:val="left"/>
+      <w:pPr>
+        <w:ind w:left="6480" w:hanging="360"/>
+      </w:pPr>
+      <w:rPr>
+        <w:rFonts w:ascii="Wingdings" w:hAnsi="Wingdings" w:hint="default"/>
+      </w:rPr>
+    </w:lvl>
+  </w:abstractNum>
+  <w:abstractNum w:abstractNumId="6" w15:restartNumberingAfterBreak="0">
     <w:nsid w:val="26EE28D0"/>
     <w:multiLevelType w:val="hybridMultilevel"/>
     <w:tmpl w:val="C85CE420"/>
@@ -3973,7 +4692,7 @@
       </w:rPr>
     </w:lvl>
   </w:abstractNum>
-  <w:abstractNum w:abstractNumId="6" w15:restartNumberingAfterBreak="0">
+  <w:abstractNum w:abstractNumId="7" w15:restartNumberingAfterBreak="0">
     <w:nsid w:val="49D11497"/>
     <w:multiLevelType w:val="hybridMultilevel"/>
     <w:tmpl w:val="539260A2"/>
@@ -4085,7 +4804,7 @@
       </w:rPr>
     </w:lvl>
   </w:abstractNum>
-  <w:abstractNum w:abstractNumId="7" w15:restartNumberingAfterBreak="0">
+  <w:abstractNum w:abstractNumId="8" w15:restartNumberingAfterBreak="0">
     <w:nsid w:val="4A8C1D50"/>
     <w:multiLevelType w:val="hybridMultilevel"/>
     <w:tmpl w:val="65887B68"/>
@@ -4197,7 +4916,7 @@
       </w:rPr>
     </w:lvl>
   </w:abstractNum>
-  <w:abstractNum w:abstractNumId="8" w15:restartNumberingAfterBreak="0">
+  <w:abstractNum w:abstractNumId="9" w15:restartNumberingAfterBreak="0">
     <w:nsid w:val="52B10A6A"/>
     <w:multiLevelType w:val="hybridMultilevel"/>
     <w:tmpl w:val="7FDEF73A"/>
@@ -4310,7 +5029,7 @@
       </w:rPr>
     </w:lvl>
   </w:abstractNum>
-  <w:abstractNum w:abstractNumId="9" w15:restartNumberingAfterBreak="0">
+  <w:abstractNum w:abstractNumId="10" w15:restartNumberingAfterBreak="0">
     <w:nsid w:val="5A6949F7"/>
     <w:multiLevelType w:val="hybridMultilevel"/>
     <w:tmpl w:val="9F143508"/>
@@ -4423,7 +5142,7 @@
       </w:rPr>
     </w:lvl>
   </w:abstractNum>
-  <w:abstractNum w:abstractNumId="10" w15:restartNumberingAfterBreak="0">
+  <w:abstractNum w:abstractNumId="11" w15:restartNumberingAfterBreak="0">
     <w:nsid w:val="5CB14F66"/>
     <w:multiLevelType w:val="hybridMultilevel"/>
     <w:tmpl w:val="76A06C96"/>
@@ -4535,7 +5254,7 @@
       </w:rPr>
     </w:lvl>
   </w:abstractNum>
-  <w:abstractNum w:abstractNumId="11" w15:restartNumberingAfterBreak="0">
+  <w:abstractNum w:abstractNumId="12" w15:restartNumberingAfterBreak="0">
     <w:nsid w:val="5E720311"/>
     <w:multiLevelType w:val="hybridMultilevel"/>
     <w:tmpl w:val="B57CD25E"/>
@@ -4648,7 +5367,7 @@
       </w:rPr>
     </w:lvl>
   </w:abstractNum>
-  <w:abstractNum w:abstractNumId="12" w15:restartNumberingAfterBreak="0">
+  <w:abstractNum w:abstractNumId="13" w15:restartNumberingAfterBreak="0">
     <w:nsid w:val="63307636"/>
     <w:multiLevelType w:val="hybridMultilevel"/>
     <w:tmpl w:val="1DD28750"/>
@@ -4761,7 +5480,7 @@
       </w:rPr>
     </w:lvl>
   </w:abstractNum>
-  <w:abstractNum w:abstractNumId="13" w15:restartNumberingAfterBreak="0">
+  <w:abstractNum w:abstractNumId="14" w15:restartNumberingAfterBreak="0">
     <w:nsid w:val="699E3217"/>
     <w:multiLevelType w:val="hybridMultilevel"/>
     <w:tmpl w:val="935A5B18"/>
@@ -4874,7 +5593,7 @@
       </w:rPr>
     </w:lvl>
   </w:abstractNum>
-  <w:abstractNum w:abstractNumId="14" w15:restartNumberingAfterBreak="0">
+  <w:abstractNum w:abstractNumId="15" w15:restartNumberingAfterBreak="0">
     <w:nsid w:val="6BB604BB"/>
     <w:multiLevelType w:val="hybridMultilevel"/>
     <w:tmpl w:val="641636DA"/>
@@ -4987,7 +5706,7 @@
       </w:rPr>
     </w:lvl>
   </w:abstractNum>
-  <w:abstractNum w:abstractNumId="15" w15:restartNumberingAfterBreak="0">
+  <w:abstractNum w:abstractNumId="16" w15:restartNumberingAfterBreak="0">
     <w:nsid w:val="6BDC2976"/>
     <w:multiLevelType w:val="hybridMultilevel"/>
     <w:tmpl w:val="97E6BBF6"/>
@@ -5100,7 +5819,7 @@
       </w:rPr>
     </w:lvl>
   </w:abstractNum>
-  <w:abstractNum w:abstractNumId="16" w15:restartNumberingAfterBreak="0">
+  <w:abstractNum w:abstractNumId="17" w15:restartNumberingAfterBreak="0">
     <w:nsid w:val="6FC17D2B"/>
     <w:multiLevelType w:val="hybridMultilevel"/>
     <w:tmpl w:val="7528E51C"/>
@@ -5213,7 +5932,7 @@
       </w:rPr>
     </w:lvl>
   </w:abstractNum>
-  <w:abstractNum w:abstractNumId="17" w15:restartNumberingAfterBreak="0">
+  <w:abstractNum w:abstractNumId="18" w15:restartNumberingAfterBreak="0">
     <w:nsid w:val="72B1478F"/>
     <w:multiLevelType w:val="hybridMultilevel"/>
     <w:tmpl w:val="8E9808EE"/>
@@ -5325,10 +6044,10 @@
       </w:rPr>
     </w:lvl>
   </w:abstractNum>
-  <w:abstractNum w:abstractNumId="18" w15:restartNumberingAfterBreak="0">
+  <w:abstractNum w:abstractNumId="19" w15:restartNumberingAfterBreak="0">
     <w:nsid w:val="7311362B"/>
     <w:multiLevelType w:val="hybridMultilevel"/>
-    <w:tmpl w:val="A48612A8"/>
+    <w:tmpl w:val="1A92C4AC"/>
     <w:lvl w:ilvl="0" w:tplc="B1C0863C">
       <w:numFmt w:val="bullet"/>
       <w:lvlText w:val="-"/>
@@ -5437,7 +6156,7 @@
       </w:rPr>
     </w:lvl>
   </w:abstractNum>
-  <w:abstractNum w:abstractNumId="19" w15:restartNumberingAfterBreak="0">
+  <w:abstractNum w:abstractNumId="20" w15:restartNumberingAfterBreak="0">
     <w:nsid w:val="757B3633"/>
     <w:multiLevelType w:val="hybridMultilevel"/>
     <w:tmpl w:val="F3C0B154"/>
@@ -5550,7 +6269,7 @@
       </w:rPr>
     </w:lvl>
   </w:abstractNum>
-  <w:abstractNum w:abstractNumId="20" w15:restartNumberingAfterBreak="0">
+  <w:abstractNum w:abstractNumId="21" w15:restartNumberingAfterBreak="0">
     <w:nsid w:val="7581154D"/>
     <w:multiLevelType w:val="hybridMultilevel"/>
     <w:tmpl w:val="28547A8E"/>
@@ -5663,7 +6382,7 @@
       </w:rPr>
     </w:lvl>
   </w:abstractNum>
-  <w:abstractNum w:abstractNumId="21" w15:restartNumberingAfterBreak="0">
+  <w:abstractNum w:abstractNumId="22" w15:restartNumberingAfterBreak="0">
     <w:nsid w:val="77D9048F"/>
     <w:multiLevelType w:val="hybridMultilevel"/>
     <w:tmpl w:val="00D669A4"/>
@@ -5753,67 +6472,70 @@
     <w:abstractNumId w:val="4"/>
   </w:num>
   <w:num w:numId="2">
+    <w:abstractNumId w:val="16"/>
+  </w:num>
+  <w:num w:numId="3">
     <w:abstractNumId w:val="15"/>
   </w:num>
-  <w:num w:numId="3">
-    <w:abstractNumId w:val="14"/>
-  </w:num>
   <w:num w:numId="4">
-    <w:abstractNumId w:val="6"/>
+    <w:abstractNumId w:val="7"/>
   </w:num>
   <w:num w:numId="5">
     <w:abstractNumId w:val="3"/>
   </w:num>
   <w:num w:numId="6">
-    <w:abstractNumId w:val="21"/>
+    <w:abstractNumId w:val="22"/>
   </w:num>
   <w:num w:numId="7">
     <w:abstractNumId w:val="1"/>
   </w:num>
   <w:num w:numId="8">
-    <w:abstractNumId w:val="5"/>
+    <w:abstractNumId w:val="6"/>
   </w:num>
   <w:num w:numId="9">
-    <w:abstractNumId w:val="8"/>
+    <w:abstractNumId w:val="9"/>
   </w:num>
   <w:num w:numId="10">
+    <w:abstractNumId w:val="13"/>
+  </w:num>
+  <w:num w:numId="11">
+    <w:abstractNumId w:val="20"/>
+  </w:num>
+  <w:num w:numId="12">
+    <w:abstractNumId w:val="21"/>
+  </w:num>
+  <w:num w:numId="13">
+    <w:abstractNumId w:val="18"/>
+  </w:num>
+  <w:num w:numId="14">
+    <w:abstractNumId w:val="10"/>
+  </w:num>
+  <w:num w:numId="15">
     <w:abstractNumId w:val="12"/>
   </w:num>
-  <w:num w:numId="11">
-    <w:abstractNumId w:val="19"/>
-  </w:num>
-  <w:num w:numId="12">
-    <w:abstractNumId w:val="20"/>
-  </w:num>
-  <w:num w:numId="13">
-    <w:abstractNumId w:val="17"/>
-  </w:num>
-  <w:num w:numId="14">
-    <w:abstractNumId w:val="9"/>
-  </w:num>
-  <w:num w:numId="15">
-    <w:abstractNumId w:val="11"/>
-  </w:num>
   <w:num w:numId="16">
-    <w:abstractNumId w:val="13"/>
+    <w:abstractNumId w:val="14"/>
   </w:num>
   <w:num w:numId="17">
-    <w:abstractNumId w:val="16"/>
+    <w:abstractNumId w:val="17"/>
   </w:num>
   <w:num w:numId="18">
     <w:abstractNumId w:val="2"/>
   </w:num>
   <w:num w:numId="19">
-    <w:abstractNumId w:val="7"/>
+    <w:abstractNumId w:val="8"/>
   </w:num>
   <w:num w:numId="20">
-    <w:abstractNumId w:val="18"/>
+    <w:abstractNumId w:val="19"/>
   </w:num>
   <w:num w:numId="21">
     <w:abstractNumId w:val="0"/>
   </w:num>
   <w:num w:numId="22">
-    <w:abstractNumId w:val="10"/>
+    <w:abstractNumId w:val="11"/>
+  </w:num>
+  <w:num w:numId="23">
+    <w:abstractNumId w:val="5"/>
   </w:num>
 </w:numbering>
 </file>
@@ -6715,7 +7437,7 @@
     <b:Month>May</b:Month>
     <b:Day>22</b:Day>
     <b:URL>http://searchsoftwarequality.techtarget.com/tip/Automated-change-management-in-Agile-development</b:URL>
-    <b:RefOrder>7</b:RefOrder>
+    <b:RefOrder>8</b:RefOrder>
   </b:Source>
   <b:Source>
     <b:Tag>LuJ141</b:Tag>
@@ -6745,7 +7467,7 @@
         </b:NameList>
       </b:Author>
     </b:Author>
-    <b:RefOrder>8</b:RefOrder>
+    <b:RefOrder>9</b:RefOrder>
   </b:Source>
   <b:Source>
     <b:Tag>Gra14</b:Tag>
@@ -6817,7 +7539,7 @@
         </b:NameList>
       </b:Author>
     </b:Author>
-    <b:RefOrder>9</b:RefOrder>
+    <b:RefOrder>10</b:RefOrder>
   </b:Source>
   <b:Source>
     <b:Tag>Bar15</b:Tag>
@@ -6839,7 +7561,7 @@
         </b:NameList>
       </b:Author>
     </b:Author>
-    <b:RefOrder>10</b:RefOrder>
+    <b:RefOrder>11</b:RefOrder>
   </b:Source>
   <b:Source>
     <b:Tag>Wat09</b:Tag>
@@ -6858,7 +7580,7 @@
         </b:NameList>
       </b:Author>
     </b:Author>
-    <b:RefOrder>11</b:RefOrder>
+    <b:RefOrder>12</b:RefOrder>
   </b:Source>
   <b:Source>
     <b:Tag>Bad12</b:Tag>
@@ -6885,7 +7607,7 @@
         </b:NameList>
       </b:Author>
     </b:Author>
-    <b:RefOrder>12</b:RefOrder>
+    <b:RefOrder>13</b:RefOrder>
   </b:Source>
   <b:Source>
     <b:Tag>Hel13</b:Tag>
@@ -6923,13 +7645,76 @@
         </b:NameList>
       </b:Author>
     </b:Author>
-    <b:RefOrder>13</b:RefOrder>
+    <b:RefOrder>14</b:RefOrder>
+  </b:Source>
+  <b:Source>
+    <b:Tag>Hil</b:Tag>
+    <b:SourceType>JournalArticle</b:SourceType>
+    <b:Guid>{C154BC47-4441-4FFF-A07B-CD61C903B30D}</b:Guid>
+    <b:Title>Using a Risk Breakdown</b:Title>
+    <b:Author>
+      <b:Author>
+        <b:NameList>
+          <b:Person>
+            <b:Last> Hillson</b:Last>
+            <b:First>David</b:First>
+          </b:Person>
+        </b:NameList>
+      </b:Author>
+    </b:Author>
+    <b:RefOrder>15</b:RefOrder>
+  </b:Source>
+  <b:Source>
+    <b:Tag>Hil03</b:Tag>
+    <b:SourceType>JournalArticle</b:SourceType>
+    <b:Guid>{8C456D53-6EF2-4065-A0BC-4BEF4FA14CB8}</b:Guid>
+    <b:Title>Using a Risk Breakdown Structure in project management</b:Title>
+    <b:JournalName>Journal of Facilities Management V O L . 2 N O . 1</b:JournalName>
+    <b:Year>2003</b:Year>
+    <b:Pages>85-97</b:Pages>
+    <b:Author>
+      <b:Author>
+        <b:NameList>
+          <b:Person>
+            <b:Last>Hillson</b:Last>
+            <b:First>David</b:First>
+          </b:Person>
+        </b:NameList>
+      </b:Author>
+    </b:Author>
+    <b:RefOrder>16</b:RefOrder>
+  </b:Source>
+  <b:Source>
+    <b:Tag>Mud10</b:Tag>
+    <b:SourceType>ConferenceProceedings</b:SourceType>
+    <b:Guid>{1C895B85-4045-4088-B499-12123CBE86EB}</b:Guid>
+    <b:Title>A New Perspective on GDSD Risk Management: Agile Risk Management</b:Title>
+    <b:Year>2010</b:Year>
+    <b:Pages>219 - 227</b:Pages>
+    <b:ConferenceName>2010 5th IEEE International Conference on Global Software Engineering</b:ConferenceName>
+    <b:City>Princeton</b:City>
+    <b:Publisher>IEEE</b:Publisher>
+    <b:Author>
+      <b:Author>
+        <b:NameList>
+          <b:Person>
+            <b:Last>Mudumba</b:Last>
+            <b:First>Venkateshwara </b:First>
+          </b:Person>
+          <b:Person>
+            <b:Last> Lee</b:Last>
+            <b:First>One-Ki</b:First>
+          </b:Person>
+        </b:NameList>
+      </b:Author>
+    </b:Author>
+    <b:RefOrder>7</b:RefOrder>
   </b:Source>
 </b:Sources>
 </file>
 
 <file path=customXml/itemProps1.xml><?xml version="1.0" encoding="utf-8"?>
-<ds:datastoreItem xmlns:ds="http://schemas.openxmlformats.org/officeDocument/2006/customXml" ds:itemID="{5CB4DAF1-730C-48C4-8CEA-F479D498F962}">
+<ds:datastoreItem xmlns:ds="http://schemas.openxmlformats.org/officeDocument/2006/customXml" ds:itemID="{B7155857-3A1F-43AB-AA76-3C4353746BD3}">
   <ds:schemaRefs>
     <ds:schemaRef ds:uri="http://schemas.openxmlformats.org/officeDocument/2006/bibliography"/>
   </ds:schemaRefs>

</xml_diff>